<commit_message>
Versão 1.0 - Final
</commit_message>
<xml_diff>
--- a/RelatorioProjeto.docx
+++ b/RelatorioProjeto.docx
@@ -510,6 +510,15 @@
             <w:ind w:left="216"/>
           </w:pPr>
           <w:r>
+            <w:t>Descrição Detalhada do Problema</w:t>
+          </w:r>
+        </w:p>
+        <w:p>
+          <w:pPr>
+            <w:pStyle w:val="ndice2"/>
+            <w:ind w:left="216"/>
+          </w:pPr>
+          <w:r>
             <w:t>Objetivo do Teste</w:t>
           </w:r>
         </w:p>
@@ -607,23 +616,27 @@
       </w:pPr>
     </w:p>
     <w:p/>
-    <w:p/>
     <w:p>
       <w:pPr>
         <w:ind w:left="0" w:firstLine="0"/>
       </w:pPr>
     </w:p>
-    <w:p/>
-    <w:p/>
-    <w:p/>
-    <w:p/>
-    <w:p/>
+    <w:p>
+      <w:pPr>
+        <w:ind w:left="0" w:firstLine="0"/>
+      </w:pPr>
+    </w:p>
+    <w:p>
+      <w:pPr>
+        <w:ind w:left="0" w:firstLine="0"/>
+      </w:pPr>
+    </w:p>
     <w:p>
       <w:pPr>
         <w:pStyle w:val="PargrafodaLista"/>
         <w:numPr>
           <w:ilvl w:val="0"/>
-          <w:numId w:val="3"/>
+          <w:numId w:val="16"/>
         </w:numPr>
         <w:rPr>
           <w:b/>
@@ -648,88 +661,227 @@
         <w:ind w:firstLine="0"/>
       </w:pPr>
       <w:r>
-        <w:t xml:space="preserve">O objetivo deste relatório é descrever as estratégias de teste adotadas e justificar os casos de teste implementados para o método </w:t>
-      </w:r>
-      <w:r>
-        <w:t>‘</w:t>
-      </w:r>
-      <w:r>
-        <w:t>run</w:t>
-      </w:r>
-      <w:r>
-        <w:t>’</w:t>
-      </w:r>
-      <w:r>
-        <w:t xml:space="preserve"> da classe </w:t>
-      </w:r>
-      <w:r>
-        <w:t>‘</w:t>
-      </w:r>
+        <w:t>O desafio proposto, conhecido como “</w:t>
+      </w:r>
+      <w:proofErr w:type="spellStart"/>
       <w:r>
         <w:t>PimPamPum</w:t>
       </w:r>
-      <w:r>
-        <w:t>’</w:t>
-      </w:r>
-      <w:r>
-        <w:t xml:space="preserve">. O método </w:t>
-      </w:r>
-      <w:r>
-        <w:t>‘</w:t>
-      </w:r>
-      <w:r>
-        <w:t>run</w:t>
-      </w:r>
-      <w:r>
-        <w:t>’</w:t>
-      </w:r>
-      <w:r>
-        <w:t xml:space="preserve"> é responsável por receber um número inteiro como parâmetro e retornar uma string de acordo com as seguintes regras: substituir números divisíveis por 3 pela palavra </w:t>
-      </w:r>
-      <w:r>
-        <w:t>“</w:t>
-      </w:r>
-      <w:r>
-        <w:t>Pim</w:t>
-      </w:r>
-      <w:r>
-        <w:t>”</w:t>
-      </w:r>
-      <w:r>
-        <w:t xml:space="preserve">, números divisíveis por 5 pela palavra </w:t>
-      </w:r>
-      <w:r>
-        <w:t>2</w:t>
-      </w:r>
-      <w:r>
-        <w:t>Pam</w:t>
-      </w:r>
-      <w:r>
-        <w:t>”</w:t>
-      </w:r>
-      <w:r>
-        <w:t xml:space="preserve"> e números divisíveis por 7 pela palavra </w:t>
-      </w:r>
-      <w:r>
-        <w:t>“</w:t>
-      </w:r>
-      <w:r>
-        <w:t>Pum</w:t>
-      </w:r>
-      <w:r>
-        <w:t>”</w:t>
-      </w:r>
-      <w:r>
-        <w:t>. Além disso, os dígitos 3, 5 e 7 também são substituídos pelos mesmos valores correspondentes.</w:t>
+      <w:proofErr w:type="spellEnd"/>
+      <w:r>
+        <w:t>”, envolve a implementação de um programa em Java que seja capaz de analisar um número fornecido como argumento e modificar a sua representação com base em diferentes condições. Este problema exige uma abordagem criteriosa, considerando a divisibilidade pelos números (3, 5 e 7) e a presença dos dígitos (3, 5 e 7) no número em questão.</w:t>
       </w:r>
     </w:p>
     <w:p>
       <w:pPr>
         <w:pStyle w:val="PargrafodaLista"/>
         <w:ind w:firstLine="0"/>
-        <w:rPr>
-          <w:u w:val="single"/>
-        </w:rPr>
+      </w:pPr>
+    </w:p>
+    <w:p>
+      <w:pPr>
+        <w:pStyle w:val="PargrafodaLista"/>
+        <w:ind w:firstLine="0"/>
+      </w:pPr>
+      <w:r>
+        <w:t>A essência da questão é criar um código limpo, eficiente e claro, que siga princípios ágeis que priorizem a simplicidade e a compreensão do código. É utilizada então uma abordagem de desenvolvimento orientada a testes unitários para garantir</w:t>
+      </w:r>
+      <w:r>
+        <w:t xml:space="preserve"> a qualidade do código e facilitar modificações futuras.</w:t>
+      </w:r>
+    </w:p>
+    <w:p>
+      <w:pPr>
+        <w:pStyle w:val="PargrafodaLista"/>
+        <w:ind w:firstLine="0"/>
+      </w:pPr>
+    </w:p>
+    <w:p>
+      <w:pPr>
+        <w:pStyle w:val="PargrafodaLista"/>
+        <w:ind w:firstLine="0"/>
+      </w:pPr>
+    </w:p>
+    <w:p>
+      <w:pPr>
+        <w:pStyle w:val="PargrafodaLista"/>
+        <w:ind w:firstLine="0"/>
+      </w:pPr>
+    </w:p>
+    <w:p>
+      <w:pPr>
+        <w:pStyle w:val="PargrafodaLista"/>
+        <w:numPr>
+          <w:ilvl w:val="0"/>
+          <w:numId w:val="19"/>
+        </w:numPr>
+        <w:rPr>
+          <w:b/>
+          <w:bCs/>
+          <w:sz w:val="24"/>
+          <w:szCs w:val="24"/>
+        </w:rPr>
+      </w:pPr>
+      <w:r>
+        <w:rPr>
+          <w:b/>
+          <w:bCs/>
+          <w:sz w:val="24"/>
+          <w:szCs w:val="24"/>
+        </w:rPr>
+        <w:t>Descrição Detalhada do Problema</w:t>
+      </w:r>
+    </w:p>
+    <w:p>
+      <w:pPr>
+        <w:pStyle w:val="PargrafodaLista"/>
+        <w:ind w:firstLine="0"/>
+      </w:pPr>
+      <w:r>
+        <w:t>O objetivo consiste em criar um programa que após receber um número como argumento, faça as seguintes alterações:</w:t>
+      </w:r>
+    </w:p>
+    <w:p>
+      <w:pPr>
+        <w:pStyle w:val="PargrafodaLista"/>
+        <w:ind w:firstLine="0"/>
+      </w:pPr>
+    </w:p>
+    <w:p>
+      <w:pPr>
+        <w:pStyle w:val="PargrafodaLista"/>
+        <w:numPr>
+          <w:ilvl w:val="0"/>
+          <w:numId w:val="20"/>
+        </w:numPr>
+      </w:pPr>
+      <w:r>
+        <w:t>Número divisível por 3, substituir por “Pim”.</w:t>
+      </w:r>
+    </w:p>
+    <w:p>
+      <w:pPr>
+        <w:pStyle w:val="PargrafodaLista"/>
+        <w:numPr>
+          <w:ilvl w:val="0"/>
+          <w:numId w:val="20"/>
+        </w:numPr>
+      </w:pPr>
+      <w:r>
+        <w:t xml:space="preserve">Número divisível por </w:t>
+      </w:r>
+      <w:r>
+        <w:t>5</w:t>
+      </w:r>
+      <w:r>
+        <w:t>, substituir por “P</w:t>
+      </w:r>
+      <w:r>
+        <w:t>a</w:t>
+      </w:r>
+      <w:r>
+        <w:t>m”.</w:t>
+      </w:r>
+    </w:p>
+    <w:p>
+      <w:pPr>
+        <w:pStyle w:val="PargrafodaLista"/>
+        <w:numPr>
+          <w:ilvl w:val="0"/>
+          <w:numId w:val="20"/>
+        </w:numPr>
+      </w:pPr>
+      <w:r>
+        <w:t xml:space="preserve">Número divisível por </w:t>
+      </w:r>
+      <w:r>
+        <w:t>7</w:t>
+      </w:r>
+      <w:r>
+        <w:t>, substituir por “P</w:t>
+      </w:r>
+      <w:r>
+        <w:t>u</w:t>
+      </w:r>
+      <w:r>
+        <w:t>m”.</w:t>
+      </w:r>
+    </w:p>
+    <w:p>
+      <w:pPr>
+        <w:pStyle w:val="PargrafodaLista"/>
+        <w:numPr>
+          <w:ilvl w:val="0"/>
+          <w:numId w:val="20"/>
+        </w:numPr>
+      </w:pPr>
+      <w:r>
+        <w:t>Dígito 3 contido no número, substituir por “Pim”.</w:t>
+      </w:r>
+    </w:p>
+    <w:p>
+      <w:pPr>
+        <w:pStyle w:val="PargrafodaLista"/>
+        <w:numPr>
+          <w:ilvl w:val="0"/>
+          <w:numId w:val="20"/>
+        </w:numPr>
+      </w:pPr>
+      <w:r>
+        <w:t xml:space="preserve">Dígito </w:t>
+      </w:r>
+      <w:r>
+        <w:t>5</w:t>
+      </w:r>
+      <w:r>
+        <w:t xml:space="preserve"> contido no número, substituir por “P</w:t>
+      </w:r>
+      <w:r>
+        <w:t>a</w:t>
+      </w:r>
+      <w:r>
+        <w:t>m”.</w:t>
+      </w:r>
+    </w:p>
+    <w:p>
+      <w:pPr>
+        <w:pStyle w:val="PargrafodaLista"/>
+        <w:numPr>
+          <w:ilvl w:val="0"/>
+          <w:numId w:val="20"/>
+        </w:numPr>
+      </w:pPr>
+      <w:r>
+        <w:t xml:space="preserve">Dígito </w:t>
+      </w:r>
+      <w:r>
+        <w:t>7</w:t>
+      </w:r>
+      <w:r>
+        <w:t xml:space="preserve"> contido no número, substituir por “P</w:t>
+      </w:r>
+      <w:r>
+        <w:t>u</w:t>
+      </w:r>
+      <w:r>
+        <w:t>m”.</w:t>
+      </w:r>
+    </w:p>
+    <w:p/>
+    <w:p>
+      <w:pPr>
+        <w:ind w:left="718"/>
+      </w:pPr>
+      <w:r>
+        <w:t xml:space="preserve">É importante ir abordando o problema de uma forma modular e incremental. Tendo sido divido o programa em duas partes, uma onde se trata a </w:t>
+      </w:r>
+      <w:r>
+        <w:t>divisibilidade do número e a outra onde trata o comportamento de dígitos específicos.</w:t>
+      </w:r>
+    </w:p>
+    <w:p>
+      <w:pPr>
+        <w:ind w:left="718"/>
       </w:pPr>
     </w:p>
     <w:p>
@@ -762,7 +914,6 @@
           <w:sz w:val="24"/>
           <w:szCs w:val="24"/>
         </w:rPr>
-        <w:lastRenderedPageBreak/>
         <w:t>Objetivo do Teste</w:t>
       </w:r>
     </w:p>
@@ -775,6 +926,9 @@
       </w:r>
       <w:r>
         <w:t>principal dos testes feitos por mim é assegurar que a implementação do método “run” na classe “PimPamPum” esteja correta e atenda sempre aos requisitos que foram estabelecidos no âmbito do projeto.</w:t>
+      </w:r>
+      <w:r>
+        <w:t xml:space="preserve"> Estes testes validam o programa através de diversos tipos de cenários que podem acontecer, assegurando que as condições impostas sejam respeitadas.</w:t>
       </w:r>
     </w:p>
     <w:p/>
@@ -784,7 +938,7 @@
         <w:pStyle w:val="PargrafodaLista"/>
         <w:numPr>
           <w:ilvl w:val="0"/>
-          <w:numId w:val="3"/>
+          <w:numId w:val="16"/>
         </w:numPr>
         <w:rPr>
           <w:b/>
@@ -1094,13 +1248,17 @@
         <w:ind w:firstLine="0"/>
       </w:pPr>
     </w:p>
-    <w:p/>
+    <w:p>
+      <w:pPr>
+        <w:ind w:left="0" w:firstLine="0"/>
+      </w:pPr>
+    </w:p>
     <w:p>
       <w:pPr>
         <w:pStyle w:val="PargrafodaLista"/>
         <w:numPr>
           <w:ilvl w:val="0"/>
-          <w:numId w:val="3"/>
+          <w:numId w:val="16"/>
         </w:numPr>
         <w:rPr>
           <w:b/>
@@ -1152,6 +1310,7 @@
           <w:sz w:val="24"/>
           <w:szCs w:val="24"/>
         </w:rPr>
+        <w:lastRenderedPageBreak/>
         <w:t>testRun_DivisivelPor3:</w:t>
       </w:r>
       <w:r>
@@ -1322,7 +1481,13 @@
         <w:t>testRun_Conter5:</w:t>
       </w:r>
       <w:r>
-        <w:t xml:space="preserve"> O objetivo deste teste é verificar se o método retorna</w:t>
+        <w:t xml:space="preserve"> O objetivo deste teste é verificar se o método </w:t>
+      </w:r>
+      <w:r>
+        <w:rPr>
+          <w:u w:val="single"/>
+        </w:rPr>
+        <w:t>retorna</w:t>
       </w:r>
       <w:r>
         <w:t xml:space="preserve"> </w:t>
@@ -1471,7 +1636,6 @@
           <w:sz w:val="24"/>
           <w:szCs w:val="24"/>
         </w:rPr>
-        <w:lastRenderedPageBreak/>
         <w:t>testRun_DivisivelPor3Por7:</w:t>
       </w:r>
       <w:r>
@@ -1710,7 +1874,13 @@
         <w:t xml:space="preserve"> </w:t>
       </w:r>
       <w:r>
-        <w:t>O objetivo deste teste é verificar se o método retorna o próprio número quando ele não é divisível por nenhum dos valores (3, 5 ou 7) e não contém os dígitos 3, 5 ou 7. Isso é importante para garantir que o método esteja tratando corretamente casos em que nenhuma das regras se aplica.</w:t>
+        <w:t xml:space="preserve">O objetivo deste teste é verificar se o método retorna o próprio número quando ele não é divisível por nenhum dos valores (3, 5 ou 7) e não contém os dígitos 3, 5 ou 7. Isso é importante para garantir que o método esteja </w:t>
+      </w:r>
+      <w:r>
+        <w:t xml:space="preserve">a tratar </w:t>
+      </w:r>
+      <w:r>
+        <w:t>corretamente casos em que nenhuma das regras se aplica.</w:t>
       </w:r>
     </w:p>
     <w:p>
@@ -1738,7 +1908,13 @@
         <w:t xml:space="preserve"> </w:t>
       </w:r>
       <w:r>
-        <w:t xml:space="preserve">O objetivo deste teste é verificar se o método retorna o próprio número quando ele não contém nenhum dos dígitos 3, 5 ou 7. Isso é importante para garantir que o método esteja tratando corretamente casos em que não há necessidade de substituição por palavras. </w:t>
+        <w:t xml:space="preserve">O objetivo deste teste é verificar se o método retorna o próprio número quando ele não contém nenhum dos dígitos 3, 5 ou 7. Isso é importante para garantir que o método esteja </w:t>
+      </w:r>
+      <w:r>
+        <w:t>a tratar</w:t>
+      </w:r>
+      <w:r>
+        <w:t xml:space="preserve"> corretamente casos em que não há necessidade de substituição por palavras. </w:t>
       </w:r>
     </w:p>
     <w:p>
@@ -1778,7 +1954,19 @@
         <w:t>’</w:t>
       </w:r>
       <w:r>
-        <w:t xml:space="preserve"> quando o número passado como parâmetro é negativo. Isso é importante para garantir que o método esteja tratando adequadamente casos inválidos.</w:t>
+        <w:t xml:space="preserve"> quando o número passado como parâmetro é negativo. Isso é importante para garantir que o método esteja </w:t>
+      </w:r>
+      <w:r>
+        <w:t xml:space="preserve">a </w:t>
+      </w:r>
+      <w:r>
+        <w:t>tratar</w:t>
+      </w:r>
+      <w:r>
+        <w:t xml:space="preserve"> adequadamente</w:t>
+      </w:r>
+      <w:r>
+        <w:t xml:space="preserve"> casos inválidos.</w:t>
       </w:r>
     </w:p>
     <w:p>
@@ -1842,7 +2030,13 @@
         <w:t>”</w:t>
       </w:r>
       <w:r>
-        <w:t xml:space="preserve"> para o número zero. Isso é importante para garantir que o método esteja tratando adequadamente casos especiais, como zero.</w:t>
+        <w:t xml:space="preserve"> para o número zero. Isso é importante para garantir que o método esteja </w:t>
+      </w:r>
+      <w:r>
+        <w:t>a tratar</w:t>
+      </w:r>
+      <w:r>
+        <w:t xml:space="preserve"> adequadamente casos especiais, como zero.</w:t>
       </w:r>
     </w:p>
     <w:p/>
@@ -1853,7 +2047,7 @@
         <w:pStyle w:val="PargrafodaLista"/>
         <w:numPr>
           <w:ilvl w:val="0"/>
-          <w:numId w:val="3"/>
+          <w:numId w:val="16"/>
         </w:numPr>
         <w:rPr>
           <w:b/>
@@ -1869,6 +2063,7 @@
           <w:sz w:val="32"/>
           <w:szCs w:val="32"/>
         </w:rPr>
+        <w:lastRenderedPageBreak/>
         <w:t>Conclusão</w:t>
       </w:r>
     </w:p>
@@ -1895,14 +2090,73 @@
       <w:r>
         <w:t>‘</w:t>
       </w:r>
+      <w:proofErr w:type="spellStart"/>
       <w:r>
         <w:t>PimPamPum</w:t>
       </w:r>
+      <w:proofErr w:type="spellEnd"/>
       <w:r>
         <w:t>’</w:t>
       </w:r>
       <w:r>
-        <w:t xml:space="preserve"> esteja funcionando corretamente de acordo com as especificações do problema. Os casos de teste foram selecionados com base nas diferentes regras definidas no enunciado do problema e em possíveis cenários alternativos. Ao realizar os testes, foi possível garantir que todas as regras estão sendo aplicadas corretamente e que o método trata adequadamente possíveis casos excecionais.</w:t>
+        <w:t xml:space="preserve"> esteja</w:t>
+      </w:r>
+      <w:r>
+        <w:t xml:space="preserve"> a funcionar</w:t>
+      </w:r>
+      <w:r>
+        <w:t xml:space="preserve"> corretamente de acordo com as especificações do problema. Os casos de teste foram selecionados com base nas diferentes regras definidas no enunciado do problema e em possíveis cenários alternativos. Ao realizar os testes, foi possível garantir que todas as regras estão </w:t>
+      </w:r>
+      <w:r>
+        <w:t xml:space="preserve">a ser aplicadas </w:t>
+      </w:r>
+      <w:r>
+        <w:t>corretamente e que o método trata adequadamente possíveis casos excecionais.</w:t>
+      </w:r>
+    </w:p>
+    <w:p>
+      <w:pPr>
+        <w:pStyle w:val="PargrafodaLista"/>
+        <w:ind w:firstLine="0"/>
+      </w:pPr>
+    </w:p>
+    <w:p>
+      <w:pPr>
+        <w:pStyle w:val="PargrafodaLista"/>
+        <w:ind w:firstLine="0"/>
+      </w:pPr>
+      <w:r>
+        <w:t>Durante a realização deste projeto, aprend</w:t>
+      </w:r>
+      <w:r>
+        <w:t>i</w:t>
+      </w:r>
+      <w:r>
+        <w:t xml:space="preserve"> a importância da abordagem de testes unitários na garantia da qualidade do código.</w:t>
+      </w:r>
+      <w:r>
+        <w:t xml:space="preserve"> </w:t>
+      </w:r>
+      <w:r>
+        <w:t>Também foi possível aprofundar o conhecimento sobre a utilização de princípios ágeis, como a simplicidade e a clareza do código. A implementação modular e incremental do programa garantiu a facilidade de manutenção e a compreensão do código, tornando-o mais robusto e escalável.</w:t>
+      </w:r>
+    </w:p>
+    <w:p>
+      <w:pPr>
+        <w:pStyle w:val="PargrafodaLista"/>
+        <w:ind w:firstLine="0"/>
+      </w:pPr>
+    </w:p>
+    <w:p>
+      <w:pPr>
+        <w:pStyle w:val="PargrafodaLista"/>
+        <w:ind w:firstLine="0"/>
+      </w:pPr>
+      <w:r>
+        <w:t xml:space="preserve">Por fim, para concluir, </w:t>
+      </w:r>
+      <w:r>
+        <w:t>ao abordar estes conceitos todos, fortaleci não só a confiança no desenvolvimento de código, mas também fiquei a compreender melhor sobre as boas práticas de desenvolvimento de testes unitários a serem aplicados em projetos futuros.</w:t>
       </w:r>
     </w:p>
     <w:sectPr>
@@ -2171,6 +2425,178 @@
     </w:lvl>
   </w:abstractNum>
   <w:abstractNum w:abstractNumId="2" w15:restartNumberingAfterBreak="0">
+    <w:nsid w:val="294A2A8C"/>
+    <w:multiLevelType w:val="hybridMultilevel"/>
+    <w:tmpl w:val="522846C2"/>
+    <w:lvl w:ilvl="0" w:tplc="0816000F">
+      <w:start w:val="1"/>
+      <w:numFmt w:val="decimal"/>
+      <w:lvlText w:val="%1."/>
+      <w:lvlJc w:val="left"/>
+      <w:pPr>
+        <w:ind w:left="720" w:hanging="360"/>
+      </w:pPr>
+    </w:lvl>
+    <w:lvl w:ilvl="1" w:tplc="08160019" w:tentative="1">
+      <w:start w:val="1"/>
+      <w:numFmt w:val="lowerLetter"/>
+      <w:lvlText w:val="%2."/>
+      <w:lvlJc w:val="left"/>
+      <w:pPr>
+        <w:ind w:left="1440" w:hanging="360"/>
+      </w:pPr>
+    </w:lvl>
+    <w:lvl w:ilvl="2" w:tplc="0816001B" w:tentative="1">
+      <w:start w:val="1"/>
+      <w:numFmt w:val="lowerRoman"/>
+      <w:lvlText w:val="%3."/>
+      <w:lvlJc w:val="right"/>
+      <w:pPr>
+        <w:ind w:left="2160" w:hanging="180"/>
+      </w:pPr>
+    </w:lvl>
+    <w:lvl w:ilvl="3" w:tplc="0816000F" w:tentative="1">
+      <w:start w:val="1"/>
+      <w:numFmt w:val="decimal"/>
+      <w:lvlText w:val="%4."/>
+      <w:lvlJc w:val="left"/>
+      <w:pPr>
+        <w:ind w:left="2880" w:hanging="360"/>
+      </w:pPr>
+    </w:lvl>
+    <w:lvl w:ilvl="4" w:tplc="08160019" w:tentative="1">
+      <w:start w:val="1"/>
+      <w:numFmt w:val="lowerLetter"/>
+      <w:lvlText w:val="%5."/>
+      <w:lvlJc w:val="left"/>
+      <w:pPr>
+        <w:ind w:left="3600" w:hanging="360"/>
+      </w:pPr>
+    </w:lvl>
+    <w:lvl w:ilvl="5" w:tplc="0816001B" w:tentative="1">
+      <w:start w:val="1"/>
+      <w:numFmt w:val="lowerRoman"/>
+      <w:lvlText w:val="%6."/>
+      <w:lvlJc w:val="right"/>
+      <w:pPr>
+        <w:ind w:left="4320" w:hanging="180"/>
+      </w:pPr>
+    </w:lvl>
+    <w:lvl w:ilvl="6" w:tplc="0816000F" w:tentative="1">
+      <w:start w:val="1"/>
+      <w:numFmt w:val="decimal"/>
+      <w:lvlText w:val="%7."/>
+      <w:lvlJc w:val="left"/>
+      <w:pPr>
+        <w:ind w:left="5040" w:hanging="360"/>
+      </w:pPr>
+    </w:lvl>
+    <w:lvl w:ilvl="7" w:tplc="08160019" w:tentative="1">
+      <w:start w:val="1"/>
+      <w:numFmt w:val="lowerLetter"/>
+      <w:lvlText w:val="%8."/>
+      <w:lvlJc w:val="left"/>
+      <w:pPr>
+        <w:ind w:left="5760" w:hanging="360"/>
+      </w:pPr>
+    </w:lvl>
+    <w:lvl w:ilvl="8" w:tplc="0816001B" w:tentative="1">
+      <w:start w:val="1"/>
+      <w:numFmt w:val="lowerRoman"/>
+      <w:lvlText w:val="%9."/>
+      <w:lvlJc w:val="right"/>
+      <w:pPr>
+        <w:ind w:left="6480" w:hanging="180"/>
+      </w:pPr>
+    </w:lvl>
+  </w:abstractNum>
+  <w:abstractNum w:abstractNumId="3" w15:restartNumberingAfterBreak="0">
+    <w:nsid w:val="2D195549"/>
+    <w:multiLevelType w:val="hybridMultilevel"/>
+    <w:tmpl w:val="1D1064CE"/>
+    <w:lvl w:ilvl="0" w:tplc="0816000F">
+      <w:start w:val="1"/>
+      <w:numFmt w:val="decimal"/>
+      <w:lvlText w:val="%1."/>
+      <w:lvlJc w:val="left"/>
+      <w:pPr>
+        <w:ind w:left="720" w:hanging="360"/>
+      </w:pPr>
+    </w:lvl>
+    <w:lvl w:ilvl="1" w:tplc="08160019" w:tentative="1">
+      <w:start w:val="1"/>
+      <w:numFmt w:val="lowerLetter"/>
+      <w:lvlText w:val="%2."/>
+      <w:lvlJc w:val="left"/>
+      <w:pPr>
+        <w:ind w:left="1440" w:hanging="360"/>
+      </w:pPr>
+    </w:lvl>
+    <w:lvl w:ilvl="2" w:tplc="0816001B" w:tentative="1">
+      <w:start w:val="1"/>
+      <w:numFmt w:val="lowerRoman"/>
+      <w:lvlText w:val="%3."/>
+      <w:lvlJc w:val="right"/>
+      <w:pPr>
+        <w:ind w:left="2160" w:hanging="180"/>
+      </w:pPr>
+    </w:lvl>
+    <w:lvl w:ilvl="3" w:tplc="0816000F" w:tentative="1">
+      <w:start w:val="1"/>
+      <w:numFmt w:val="decimal"/>
+      <w:lvlText w:val="%4."/>
+      <w:lvlJc w:val="left"/>
+      <w:pPr>
+        <w:ind w:left="2880" w:hanging="360"/>
+      </w:pPr>
+    </w:lvl>
+    <w:lvl w:ilvl="4" w:tplc="08160019" w:tentative="1">
+      <w:start w:val="1"/>
+      <w:numFmt w:val="lowerLetter"/>
+      <w:lvlText w:val="%5."/>
+      <w:lvlJc w:val="left"/>
+      <w:pPr>
+        <w:ind w:left="3600" w:hanging="360"/>
+      </w:pPr>
+    </w:lvl>
+    <w:lvl w:ilvl="5" w:tplc="0816001B" w:tentative="1">
+      <w:start w:val="1"/>
+      <w:numFmt w:val="lowerRoman"/>
+      <w:lvlText w:val="%6."/>
+      <w:lvlJc w:val="right"/>
+      <w:pPr>
+        <w:ind w:left="4320" w:hanging="180"/>
+      </w:pPr>
+    </w:lvl>
+    <w:lvl w:ilvl="6" w:tplc="0816000F" w:tentative="1">
+      <w:start w:val="1"/>
+      <w:numFmt w:val="decimal"/>
+      <w:lvlText w:val="%7."/>
+      <w:lvlJc w:val="left"/>
+      <w:pPr>
+        <w:ind w:left="5040" w:hanging="360"/>
+      </w:pPr>
+    </w:lvl>
+    <w:lvl w:ilvl="7" w:tplc="08160019" w:tentative="1">
+      <w:start w:val="1"/>
+      <w:numFmt w:val="lowerLetter"/>
+      <w:lvlText w:val="%8."/>
+      <w:lvlJc w:val="left"/>
+      <w:pPr>
+        <w:ind w:left="5760" w:hanging="360"/>
+      </w:pPr>
+    </w:lvl>
+    <w:lvl w:ilvl="8" w:tplc="0816001B" w:tentative="1">
+      <w:start w:val="1"/>
+      <w:numFmt w:val="lowerRoman"/>
+      <w:lvlText w:val="%9."/>
+      <w:lvlJc w:val="right"/>
+      <w:pPr>
+        <w:ind w:left="6480" w:hanging="180"/>
+      </w:pPr>
+    </w:lvl>
+  </w:abstractNum>
+  <w:abstractNum w:abstractNumId="4" w15:restartNumberingAfterBreak="0">
     <w:nsid w:val="3C541905"/>
     <w:multiLevelType w:val="hybridMultilevel"/>
     <w:tmpl w:val="87309FF0"/>
@@ -2259,7 +2685,7 @@
       </w:pPr>
     </w:lvl>
   </w:abstractNum>
-  <w:abstractNum w:abstractNumId="3" w15:restartNumberingAfterBreak="0">
+  <w:abstractNum w:abstractNumId="5" w15:restartNumberingAfterBreak="0">
     <w:nsid w:val="3F2651EA"/>
     <w:multiLevelType w:val="hybridMultilevel"/>
     <w:tmpl w:val="873A3E82"/>
@@ -2372,7 +2798,7 @@
       </w:rPr>
     </w:lvl>
   </w:abstractNum>
-  <w:abstractNum w:abstractNumId="4" w15:restartNumberingAfterBreak="0">
+  <w:abstractNum w:abstractNumId="6" w15:restartNumberingAfterBreak="0">
     <w:nsid w:val="41C86454"/>
     <w:multiLevelType w:val="hybridMultilevel"/>
     <w:tmpl w:val="68DC5DB0"/>
@@ -2485,7 +2911,7 @@
       </w:rPr>
     </w:lvl>
   </w:abstractNum>
-  <w:abstractNum w:abstractNumId="5" w15:restartNumberingAfterBreak="0">
+  <w:abstractNum w:abstractNumId="7" w15:restartNumberingAfterBreak="0">
     <w:nsid w:val="43FF5F97"/>
     <w:multiLevelType w:val="hybridMultilevel"/>
     <w:tmpl w:val="F292872A"/>
@@ -2598,7 +3024,7 @@
       </w:rPr>
     </w:lvl>
   </w:abstractNum>
-  <w:abstractNum w:abstractNumId="6" w15:restartNumberingAfterBreak="0">
+  <w:abstractNum w:abstractNumId="8" w15:restartNumberingAfterBreak="0">
     <w:nsid w:val="48BB015C"/>
     <w:multiLevelType w:val="hybridMultilevel"/>
     <w:tmpl w:val="4F827C92"/>
@@ -2687,7 +3113,120 @@
       </w:pPr>
     </w:lvl>
   </w:abstractNum>
-  <w:abstractNum w:abstractNumId="7" w15:restartNumberingAfterBreak="0">
+  <w:abstractNum w:abstractNumId="9" w15:restartNumberingAfterBreak="0">
+    <w:nsid w:val="4F8433C4"/>
+    <w:multiLevelType w:val="hybridMultilevel"/>
+    <w:tmpl w:val="52B095CC"/>
+    <w:lvl w:ilvl="0" w:tplc="08160001">
+      <w:start w:val="1"/>
+      <w:numFmt w:val="bullet"/>
+      <w:lvlText w:val=""/>
+      <w:lvlJc w:val="left"/>
+      <w:pPr>
+        <w:ind w:left="1440" w:hanging="360"/>
+      </w:pPr>
+      <w:rPr>
+        <w:rFonts w:ascii="Symbol" w:hAnsi="Symbol" w:hint="default"/>
+      </w:rPr>
+    </w:lvl>
+    <w:lvl w:ilvl="1" w:tplc="08160003" w:tentative="1">
+      <w:start w:val="1"/>
+      <w:numFmt w:val="bullet"/>
+      <w:lvlText w:val="o"/>
+      <w:lvlJc w:val="left"/>
+      <w:pPr>
+        <w:ind w:left="2160" w:hanging="360"/>
+      </w:pPr>
+      <w:rPr>
+        <w:rFonts w:ascii="Courier New" w:hAnsi="Courier New" w:cs="Courier New" w:hint="default"/>
+      </w:rPr>
+    </w:lvl>
+    <w:lvl w:ilvl="2" w:tplc="08160005" w:tentative="1">
+      <w:start w:val="1"/>
+      <w:numFmt w:val="bullet"/>
+      <w:lvlText w:val=""/>
+      <w:lvlJc w:val="left"/>
+      <w:pPr>
+        <w:ind w:left="2880" w:hanging="360"/>
+      </w:pPr>
+      <w:rPr>
+        <w:rFonts w:ascii="Wingdings" w:hAnsi="Wingdings" w:hint="default"/>
+      </w:rPr>
+    </w:lvl>
+    <w:lvl w:ilvl="3" w:tplc="08160001" w:tentative="1">
+      <w:start w:val="1"/>
+      <w:numFmt w:val="bullet"/>
+      <w:lvlText w:val=""/>
+      <w:lvlJc w:val="left"/>
+      <w:pPr>
+        <w:ind w:left="3600" w:hanging="360"/>
+      </w:pPr>
+      <w:rPr>
+        <w:rFonts w:ascii="Symbol" w:hAnsi="Symbol" w:hint="default"/>
+      </w:rPr>
+    </w:lvl>
+    <w:lvl w:ilvl="4" w:tplc="08160003" w:tentative="1">
+      <w:start w:val="1"/>
+      <w:numFmt w:val="bullet"/>
+      <w:lvlText w:val="o"/>
+      <w:lvlJc w:val="left"/>
+      <w:pPr>
+        <w:ind w:left="4320" w:hanging="360"/>
+      </w:pPr>
+      <w:rPr>
+        <w:rFonts w:ascii="Courier New" w:hAnsi="Courier New" w:cs="Courier New" w:hint="default"/>
+      </w:rPr>
+    </w:lvl>
+    <w:lvl w:ilvl="5" w:tplc="08160005" w:tentative="1">
+      <w:start w:val="1"/>
+      <w:numFmt w:val="bullet"/>
+      <w:lvlText w:val=""/>
+      <w:lvlJc w:val="left"/>
+      <w:pPr>
+        <w:ind w:left="5040" w:hanging="360"/>
+      </w:pPr>
+      <w:rPr>
+        <w:rFonts w:ascii="Wingdings" w:hAnsi="Wingdings" w:hint="default"/>
+      </w:rPr>
+    </w:lvl>
+    <w:lvl w:ilvl="6" w:tplc="08160001" w:tentative="1">
+      <w:start w:val="1"/>
+      <w:numFmt w:val="bullet"/>
+      <w:lvlText w:val=""/>
+      <w:lvlJc w:val="left"/>
+      <w:pPr>
+        <w:ind w:left="5760" w:hanging="360"/>
+      </w:pPr>
+      <w:rPr>
+        <w:rFonts w:ascii="Symbol" w:hAnsi="Symbol" w:hint="default"/>
+      </w:rPr>
+    </w:lvl>
+    <w:lvl w:ilvl="7" w:tplc="08160003" w:tentative="1">
+      <w:start w:val="1"/>
+      <w:numFmt w:val="bullet"/>
+      <w:lvlText w:val="o"/>
+      <w:lvlJc w:val="left"/>
+      <w:pPr>
+        <w:ind w:left="6480" w:hanging="360"/>
+      </w:pPr>
+      <w:rPr>
+        <w:rFonts w:ascii="Courier New" w:hAnsi="Courier New" w:cs="Courier New" w:hint="default"/>
+      </w:rPr>
+    </w:lvl>
+    <w:lvl w:ilvl="8" w:tplc="08160005" w:tentative="1">
+      <w:start w:val="1"/>
+      <w:numFmt w:val="bullet"/>
+      <w:lvlText w:val=""/>
+      <w:lvlJc w:val="left"/>
+      <w:pPr>
+        <w:ind w:left="7200" w:hanging="360"/>
+      </w:pPr>
+      <w:rPr>
+        <w:rFonts w:ascii="Wingdings" w:hAnsi="Wingdings" w:hint="default"/>
+      </w:rPr>
+    </w:lvl>
+  </w:abstractNum>
+  <w:abstractNum w:abstractNumId="10" w15:restartNumberingAfterBreak="0">
     <w:nsid w:val="507566FF"/>
     <w:multiLevelType w:val="hybridMultilevel"/>
     <w:tmpl w:val="BAF832A0"/>
@@ -2776,7 +3315,7 @@
       </w:pPr>
     </w:lvl>
   </w:abstractNum>
-  <w:abstractNum w:abstractNumId="8" w15:restartNumberingAfterBreak="0">
+  <w:abstractNum w:abstractNumId="11" w15:restartNumberingAfterBreak="0">
     <w:nsid w:val="527511ED"/>
     <w:multiLevelType w:val="hybridMultilevel"/>
     <w:tmpl w:val="87A8B0A4"/>
@@ -2889,7 +3428,209 @@
       </w:rPr>
     </w:lvl>
   </w:abstractNum>
-  <w:abstractNum w:abstractNumId="9" w15:restartNumberingAfterBreak="0">
+  <w:abstractNum w:abstractNumId="12" w15:restartNumberingAfterBreak="0">
+    <w:nsid w:val="540876A0"/>
+    <w:multiLevelType w:val="hybridMultilevel"/>
+    <w:tmpl w:val="EBEEAA36"/>
+    <w:lvl w:ilvl="0" w:tplc="08160001">
+      <w:start w:val="1"/>
+      <w:numFmt w:val="bullet"/>
+      <w:lvlText w:val=""/>
+      <w:lvlJc w:val="left"/>
+      <w:pPr>
+        <w:ind w:left="720" w:hanging="360"/>
+      </w:pPr>
+      <w:rPr>
+        <w:rFonts w:ascii="Symbol" w:hAnsi="Symbol" w:hint="default"/>
+      </w:rPr>
+    </w:lvl>
+    <w:lvl w:ilvl="1" w:tplc="08160003" w:tentative="1">
+      <w:start w:val="1"/>
+      <w:numFmt w:val="bullet"/>
+      <w:lvlText w:val="o"/>
+      <w:lvlJc w:val="left"/>
+      <w:pPr>
+        <w:ind w:left="1440" w:hanging="360"/>
+      </w:pPr>
+      <w:rPr>
+        <w:rFonts w:ascii="Courier New" w:hAnsi="Courier New" w:cs="Courier New" w:hint="default"/>
+      </w:rPr>
+    </w:lvl>
+    <w:lvl w:ilvl="2" w:tplc="08160005" w:tentative="1">
+      <w:start w:val="1"/>
+      <w:numFmt w:val="bullet"/>
+      <w:lvlText w:val=""/>
+      <w:lvlJc w:val="left"/>
+      <w:pPr>
+        <w:ind w:left="2160" w:hanging="360"/>
+      </w:pPr>
+      <w:rPr>
+        <w:rFonts w:ascii="Wingdings" w:hAnsi="Wingdings" w:hint="default"/>
+      </w:rPr>
+    </w:lvl>
+    <w:lvl w:ilvl="3" w:tplc="08160001" w:tentative="1">
+      <w:start w:val="1"/>
+      <w:numFmt w:val="bullet"/>
+      <w:lvlText w:val=""/>
+      <w:lvlJc w:val="left"/>
+      <w:pPr>
+        <w:ind w:left="2880" w:hanging="360"/>
+      </w:pPr>
+      <w:rPr>
+        <w:rFonts w:ascii="Symbol" w:hAnsi="Symbol" w:hint="default"/>
+      </w:rPr>
+    </w:lvl>
+    <w:lvl w:ilvl="4" w:tplc="08160003" w:tentative="1">
+      <w:start w:val="1"/>
+      <w:numFmt w:val="bullet"/>
+      <w:lvlText w:val="o"/>
+      <w:lvlJc w:val="left"/>
+      <w:pPr>
+        <w:ind w:left="3600" w:hanging="360"/>
+      </w:pPr>
+      <w:rPr>
+        <w:rFonts w:ascii="Courier New" w:hAnsi="Courier New" w:cs="Courier New" w:hint="default"/>
+      </w:rPr>
+    </w:lvl>
+    <w:lvl w:ilvl="5" w:tplc="08160005" w:tentative="1">
+      <w:start w:val="1"/>
+      <w:numFmt w:val="bullet"/>
+      <w:lvlText w:val=""/>
+      <w:lvlJc w:val="left"/>
+      <w:pPr>
+        <w:ind w:left="4320" w:hanging="360"/>
+      </w:pPr>
+      <w:rPr>
+        <w:rFonts w:ascii="Wingdings" w:hAnsi="Wingdings" w:hint="default"/>
+      </w:rPr>
+    </w:lvl>
+    <w:lvl w:ilvl="6" w:tplc="08160001" w:tentative="1">
+      <w:start w:val="1"/>
+      <w:numFmt w:val="bullet"/>
+      <w:lvlText w:val=""/>
+      <w:lvlJc w:val="left"/>
+      <w:pPr>
+        <w:ind w:left="5040" w:hanging="360"/>
+      </w:pPr>
+      <w:rPr>
+        <w:rFonts w:ascii="Symbol" w:hAnsi="Symbol" w:hint="default"/>
+      </w:rPr>
+    </w:lvl>
+    <w:lvl w:ilvl="7" w:tplc="08160003" w:tentative="1">
+      <w:start w:val="1"/>
+      <w:numFmt w:val="bullet"/>
+      <w:lvlText w:val="o"/>
+      <w:lvlJc w:val="left"/>
+      <w:pPr>
+        <w:ind w:left="5760" w:hanging="360"/>
+      </w:pPr>
+      <w:rPr>
+        <w:rFonts w:ascii="Courier New" w:hAnsi="Courier New" w:cs="Courier New" w:hint="default"/>
+      </w:rPr>
+    </w:lvl>
+    <w:lvl w:ilvl="8" w:tplc="08160005" w:tentative="1">
+      <w:start w:val="1"/>
+      <w:numFmt w:val="bullet"/>
+      <w:lvlText w:val=""/>
+      <w:lvlJc w:val="left"/>
+      <w:pPr>
+        <w:ind w:left="6480" w:hanging="360"/>
+      </w:pPr>
+      <w:rPr>
+        <w:rFonts w:ascii="Wingdings" w:hAnsi="Wingdings" w:hint="default"/>
+      </w:rPr>
+    </w:lvl>
+  </w:abstractNum>
+  <w:abstractNum w:abstractNumId="13" w15:restartNumberingAfterBreak="0">
+    <w:nsid w:val="679F0F4B"/>
+    <w:multiLevelType w:val="hybridMultilevel"/>
+    <w:tmpl w:val="F01AB566"/>
+    <w:lvl w:ilvl="0" w:tplc="0816000F">
+      <w:start w:val="4"/>
+      <w:numFmt w:val="decimal"/>
+      <w:lvlText w:val="%1."/>
+      <w:lvlJc w:val="left"/>
+      <w:pPr>
+        <w:ind w:left="720" w:hanging="360"/>
+      </w:pPr>
+      <w:rPr>
+        <w:rFonts w:hint="default"/>
+      </w:rPr>
+    </w:lvl>
+    <w:lvl w:ilvl="1" w:tplc="08160019" w:tentative="1">
+      <w:start w:val="1"/>
+      <w:numFmt w:val="lowerLetter"/>
+      <w:lvlText w:val="%2."/>
+      <w:lvlJc w:val="left"/>
+      <w:pPr>
+        <w:ind w:left="1440" w:hanging="360"/>
+      </w:pPr>
+    </w:lvl>
+    <w:lvl w:ilvl="2" w:tplc="0816001B" w:tentative="1">
+      <w:start w:val="1"/>
+      <w:numFmt w:val="lowerRoman"/>
+      <w:lvlText w:val="%3."/>
+      <w:lvlJc w:val="right"/>
+      <w:pPr>
+        <w:ind w:left="2160" w:hanging="180"/>
+      </w:pPr>
+    </w:lvl>
+    <w:lvl w:ilvl="3" w:tplc="0816000F" w:tentative="1">
+      <w:start w:val="1"/>
+      <w:numFmt w:val="decimal"/>
+      <w:lvlText w:val="%4."/>
+      <w:lvlJc w:val="left"/>
+      <w:pPr>
+        <w:ind w:left="2880" w:hanging="360"/>
+      </w:pPr>
+    </w:lvl>
+    <w:lvl w:ilvl="4" w:tplc="08160019" w:tentative="1">
+      <w:start w:val="1"/>
+      <w:numFmt w:val="lowerLetter"/>
+      <w:lvlText w:val="%5."/>
+      <w:lvlJc w:val="left"/>
+      <w:pPr>
+        <w:ind w:left="3600" w:hanging="360"/>
+      </w:pPr>
+    </w:lvl>
+    <w:lvl w:ilvl="5" w:tplc="0816001B" w:tentative="1">
+      <w:start w:val="1"/>
+      <w:numFmt w:val="lowerRoman"/>
+      <w:lvlText w:val="%6."/>
+      <w:lvlJc w:val="right"/>
+      <w:pPr>
+        <w:ind w:left="4320" w:hanging="180"/>
+      </w:pPr>
+    </w:lvl>
+    <w:lvl w:ilvl="6" w:tplc="0816000F" w:tentative="1">
+      <w:start w:val="1"/>
+      <w:numFmt w:val="decimal"/>
+      <w:lvlText w:val="%7."/>
+      <w:lvlJc w:val="left"/>
+      <w:pPr>
+        <w:ind w:left="5040" w:hanging="360"/>
+      </w:pPr>
+    </w:lvl>
+    <w:lvl w:ilvl="7" w:tplc="08160019" w:tentative="1">
+      <w:start w:val="1"/>
+      <w:numFmt w:val="lowerLetter"/>
+      <w:lvlText w:val="%8."/>
+      <w:lvlJc w:val="left"/>
+      <w:pPr>
+        <w:ind w:left="5760" w:hanging="360"/>
+      </w:pPr>
+    </w:lvl>
+    <w:lvl w:ilvl="8" w:tplc="0816001B" w:tentative="1">
+      <w:start w:val="1"/>
+      <w:numFmt w:val="lowerRoman"/>
+      <w:lvlText w:val="%9."/>
+      <w:lvlJc w:val="right"/>
+      <w:pPr>
+        <w:ind w:left="6480" w:hanging="180"/>
+      </w:pPr>
+    </w:lvl>
+  </w:abstractNum>
+  <w:abstractNum w:abstractNumId="14" w15:restartNumberingAfterBreak="0">
     <w:nsid w:val="67AD37F7"/>
     <w:multiLevelType w:val="hybridMultilevel"/>
     <w:tmpl w:val="2F2E60CC"/>
@@ -2978,7 +3719,319 @@
       </w:pPr>
     </w:lvl>
   </w:abstractNum>
-  <w:abstractNum w:abstractNumId="10" w15:restartNumberingAfterBreak="0">
+  <w:abstractNum w:abstractNumId="15" w15:restartNumberingAfterBreak="0">
+    <w:nsid w:val="6ABD2EF2"/>
+    <w:multiLevelType w:val="hybridMultilevel"/>
+    <w:tmpl w:val="8BC0CB02"/>
+    <w:lvl w:ilvl="0" w:tplc="0816000B">
+      <w:start w:val="1"/>
+      <w:numFmt w:val="bullet"/>
+      <w:lvlText w:val=""/>
+      <w:lvlJc w:val="left"/>
+      <w:pPr>
+        <w:ind w:left="1440" w:hanging="360"/>
+      </w:pPr>
+      <w:rPr>
+        <w:rFonts w:ascii="Wingdings" w:hAnsi="Wingdings" w:hint="default"/>
+      </w:rPr>
+    </w:lvl>
+    <w:lvl w:ilvl="1" w:tplc="08160003" w:tentative="1">
+      <w:start w:val="1"/>
+      <w:numFmt w:val="bullet"/>
+      <w:lvlText w:val="o"/>
+      <w:lvlJc w:val="left"/>
+      <w:pPr>
+        <w:ind w:left="2160" w:hanging="360"/>
+      </w:pPr>
+      <w:rPr>
+        <w:rFonts w:ascii="Courier New" w:hAnsi="Courier New" w:cs="Courier New" w:hint="default"/>
+      </w:rPr>
+    </w:lvl>
+    <w:lvl w:ilvl="2" w:tplc="08160005" w:tentative="1">
+      <w:start w:val="1"/>
+      <w:numFmt w:val="bullet"/>
+      <w:lvlText w:val=""/>
+      <w:lvlJc w:val="left"/>
+      <w:pPr>
+        <w:ind w:left="2880" w:hanging="360"/>
+      </w:pPr>
+      <w:rPr>
+        <w:rFonts w:ascii="Wingdings" w:hAnsi="Wingdings" w:hint="default"/>
+      </w:rPr>
+    </w:lvl>
+    <w:lvl w:ilvl="3" w:tplc="08160001" w:tentative="1">
+      <w:start w:val="1"/>
+      <w:numFmt w:val="bullet"/>
+      <w:lvlText w:val=""/>
+      <w:lvlJc w:val="left"/>
+      <w:pPr>
+        <w:ind w:left="3600" w:hanging="360"/>
+      </w:pPr>
+      <w:rPr>
+        <w:rFonts w:ascii="Symbol" w:hAnsi="Symbol" w:hint="default"/>
+      </w:rPr>
+    </w:lvl>
+    <w:lvl w:ilvl="4" w:tplc="08160003" w:tentative="1">
+      <w:start w:val="1"/>
+      <w:numFmt w:val="bullet"/>
+      <w:lvlText w:val="o"/>
+      <w:lvlJc w:val="left"/>
+      <w:pPr>
+        <w:ind w:left="4320" w:hanging="360"/>
+      </w:pPr>
+      <w:rPr>
+        <w:rFonts w:ascii="Courier New" w:hAnsi="Courier New" w:cs="Courier New" w:hint="default"/>
+      </w:rPr>
+    </w:lvl>
+    <w:lvl w:ilvl="5" w:tplc="08160005" w:tentative="1">
+      <w:start w:val="1"/>
+      <w:numFmt w:val="bullet"/>
+      <w:lvlText w:val=""/>
+      <w:lvlJc w:val="left"/>
+      <w:pPr>
+        <w:ind w:left="5040" w:hanging="360"/>
+      </w:pPr>
+      <w:rPr>
+        <w:rFonts w:ascii="Wingdings" w:hAnsi="Wingdings" w:hint="default"/>
+      </w:rPr>
+    </w:lvl>
+    <w:lvl w:ilvl="6" w:tplc="08160001" w:tentative="1">
+      <w:start w:val="1"/>
+      <w:numFmt w:val="bullet"/>
+      <w:lvlText w:val=""/>
+      <w:lvlJc w:val="left"/>
+      <w:pPr>
+        <w:ind w:left="5760" w:hanging="360"/>
+      </w:pPr>
+      <w:rPr>
+        <w:rFonts w:ascii="Symbol" w:hAnsi="Symbol" w:hint="default"/>
+      </w:rPr>
+    </w:lvl>
+    <w:lvl w:ilvl="7" w:tplc="08160003" w:tentative="1">
+      <w:start w:val="1"/>
+      <w:numFmt w:val="bullet"/>
+      <w:lvlText w:val="o"/>
+      <w:lvlJc w:val="left"/>
+      <w:pPr>
+        <w:ind w:left="6480" w:hanging="360"/>
+      </w:pPr>
+      <w:rPr>
+        <w:rFonts w:ascii="Courier New" w:hAnsi="Courier New" w:cs="Courier New" w:hint="default"/>
+      </w:rPr>
+    </w:lvl>
+    <w:lvl w:ilvl="8" w:tplc="08160005" w:tentative="1">
+      <w:start w:val="1"/>
+      <w:numFmt w:val="bullet"/>
+      <w:lvlText w:val=""/>
+      <w:lvlJc w:val="left"/>
+      <w:pPr>
+        <w:ind w:left="7200" w:hanging="360"/>
+      </w:pPr>
+      <w:rPr>
+        <w:rFonts w:ascii="Wingdings" w:hAnsi="Wingdings" w:hint="default"/>
+      </w:rPr>
+    </w:lvl>
+  </w:abstractNum>
+  <w:abstractNum w:abstractNumId="16" w15:restartNumberingAfterBreak="0">
+    <w:nsid w:val="6B0A1F8C"/>
+    <w:multiLevelType w:val="hybridMultilevel"/>
+    <w:tmpl w:val="FC32C5E8"/>
+    <w:lvl w:ilvl="0" w:tplc="0816000F">
+      <w:start w:val="1"/>
+      <w:numFmt w:val="decimal"/>
+      <w:lvlText w:val="%1."/>
+      <w:lvlJc w:val="left"/>
+      <w:pPr>
+        <w:ind w:left="720" w:hanging="360"/>
+      </w:pPr>
+    </w:lvl>
+    <w:lvl w:ilvl="1" w:tplc="08160019" w:tentative="1">
+      <w:start w:val="1"/>
+      <w:numFmt w:val="lowerLetter"/>
+      <w:lvlText w:val="%2."/>
+      <w:lvlJc w:val="left"/>
+      <w:pPr>
+        <w:ind w:left="1440" w:hanging="360"/>
+      </w:pPr>
+    </w:lvl>
+    <w:lvl w:ilvl="2" w:tplc="0816001B" w:tentative="1">
+      <w:start w:val="1"/>
+      <w:numFmt w:val="lowerRoman"/>
+      <w:lvlText w:val="%3."/>
+      <w:lvlJc w:val="right"/>
+      <w:pPr>
+        <w:ind w:left="2160" w:hanging="180"/>
+      </w:pPr>
+    </w:lvl>
+    <w:lvl w:ilvl="3" w:tplc="0816000F" w:tentative="1">
+      <w:start w:val="1"/>
+      <w:numFmt w:val="decimal"/>
+      <w:lvlText w:val="%4."/>
+      <w:lvlJc w:val="left"/>
+      <w:pPr>
+        <w:ind w:left="2880" w:hanging="360"/>
+      </w:pPr>
+    </w:lvl>
+    <w:lvl w:ilvl="4" w:tplc="08160019" w:tentative="1">
+      <w:start w:val="1"/>
+      <w:numFmt w:val="lowerLetter"/>
+      <w:lvlText w:val="%5."/>
+      <w:lvlJc w:val="left"/>
+      <w:pPr>
+        <w:ind w:left="3600" w:hanging="360"/>
+      </w:pPr>
+    </w:lvl>
+    <w:lvl w:ilvl="5" w:tplc="0816001B" w:tentative="1">
+      <w:start w:val="1"/>
+      <w:numFmt w:val="lowerRoman"/>
+      <w:lvlText w:val="%6."/>
+      <w:lvlJc w:val="right"/>
+      <w:pPr>
+        <w:ind w:left="4320" w:hanging="180"/>
+      </w:pPr>
+    </w:lvl>
+    <w:lvl w:ilvl="6" w:tplc="0816000F" w:tentative="1">
+      <w:start w:val="1"/>
+      <w:numFmt w:val="decimal"/>
+      <w:lvlText w:val="%7."/>
+      <w:lvlJc w:val="left"/>
+      <w:pPr>
+        <w:ind w:left="5040" w:hanging="360"/>
+      </w:pPr>
+    </w:lvl>
+    <w:lvl w:ilvl="7" w:tplc="08160019" w:tentative="1">
+      <w:start w:val="1"/>
+      <w:numFmt w:val="lowerLetter"/>
+      <w:lvlText w:val="%8."/>
+      <w:lvlJc w:val="left"/>
+      <w:pPr>
+        <w:ind w:left="5760" w:hanging="360"/>
+      </w:pPr>
+    </w:lvl>
+    <w:lvl w:ilvl="8" w:tplc="0816001B" w:tentative="1">
+      <w:start w:val="1"/>
+      <w:numFmt w:val="lowerRoman"/>
+      <w:lvlText w:val="%9."/>
+      <w:lvlJc w:val="right"/>
+      <w:pPr>
+        <w:ind w:left="6480" w:hanging="180"/>
+      </w:pPr>
+    </w:lvl>
+  </w:abstractNum>
+  <w:abstractNum w:abstractNumId="17" w15:restartNumberingAfterBreak="0">
+    <w:nsid w:val="6EFC1B67"/>
+    <w:multiLevelType w:val="hybridMultilevel"/>
+    <w:tmpl w:val="F96AF7FA"/>
+    <w:lvl w:ilvl="0" w:tplc="08160001">
+      <w:start w:val="1"/>
+      <w:numFmt w:val="bullet"/>
+      <w:lvlText w:val=""/>
+      <w:lvlJc w:val="left"/>
+      <w:pPr>
+        <w:ind w:left="720" w:hanging="360"/>
+      </w:pPr>
+      <w:rPr>
+        <w:rFonts w:ascii="Symbol" w:hAnsi="Symbol" w:hint="default"/>
+      </w:rPr>
+    </w:lvl>
+    <w:lvl w:ilvl="1" w:tplc="08160003" w:tentative="1">
+      <w:start w:val="1"/>
+      <w:numFmt w:val="bullet"/>
+      <w:lvlText w:val="o"/>
+      <w:lvlJc w:val="left"/>
+      <w:pPr>
+        <w:ind w:left="1440" w:hanging="360"/>
+      </w:pPr>
+      <w:rPr>
+        <w:rFonts w:ascii="Courier New" w:hAnsi="Courier New" w:cs="Courier New" w:hint="default"/>
+      </w:rPr>
+    </w:lvl>
+    <w:lvl w:ilvl="2" w:tplc="08160005" w:tentative="1">
+      <w:start w:val="1"/>
+      <w:numFmt w:val="bullet"/>
+      <w:lvlText w:val=""/>
+      <w:lvlJc w:val="left"/>
+      <w:pPr>
+        <w:ind w:left="2160" w:hanging="360"/>
+      </w:pPr>
+      <w:rPr>
+        <w:rFonts w:ascii="Wingdings" w:hAnsi="Wingdings" w:hint="default"/>
+      </w:rPr>
+    </w:lvl>
+    <w:lvl w:ilvl="3" w:tplc="08160001" w:tentative="1">
+      <w:start w:val="1"/>
+      <w:numFmt w:val="bullet"/>
+      <w:lvlText w:val=""/>
+      <w:lvlJc w:val="left"/>
+      <w:pPr>
+        <w:ind w:left="2880" w:hanging="360"/>
+      </w:pPr>
+      <w:rPr>
+        <w:rFonts w:ascii="Symbol" w:hAnsi="Symbol" w:hint="default"/>
+      </w:rPr>
+    </w:lvl>
+    <w:lvl w:ilvl="4" w:tplc="08160003" w:tentative="1">
+      <w:start w:val="1"/>
+      <w:numFmt w:val="bullet"/>
+      <w:lvlText w:val="o"/>
+      <w:lvlJc w:val="left"/>
+      <w:pPr>
+        <w:ind w:left="3600" w:hanging="360"/>
+      </w:pPr>
+      <w:rPr>
+        <w:rFonts w:ascii="Courier New" w:hAnsi="Courier New" w:cs="Courier New" w:hint="default"/>
+      </w:rPr>
+    </w:lvl>
+    <w:lvl w:ilvl="5" w:tplc="08160005" w:tentative="1">
+      <w:start w:val="1"/>
+      <w:numFmt w:val="bullet"/>
+      <w:lvlText w:val=""/>
+      <w:lvlJc w:val="left"/>
+      <w:pPr>
+        <w:ind w:left="4320" w:hanging="360"/>
+      </w:pPr>
+      <w:rPr>
+        <w:rFonts w:ascii="Wingdings" w:hAnsi="Wingdings" w:hint="default"/>
+      </w:rPr>
+    </w:lvl>
+    <w:lvl w:ilvl="6" w:tplc="08160001" w:tentative="1">
+      <w:start w:val="1"/>
+      <w:numFmt w:val="bullet"/>
+      <w:lvlText w:val=""/>
+      <w:lvlJc w:val="left"/>
+      <w:pPr>
+        <w:ind w:left="5040" w:hanging="360"/>
+      </w:pPr>
+      <w:rPr>
+        <w:rFonts w:ascii="Symbol" w:hAnsi="Symbol" w:hint="default"/>
+      </w:rPr>
+    </w:lvl>
+    <w:lvl w:ilvl="7" w:tplc="08160003" w:tentative="1">
+      <w:start w:val="1"/>
+      <w:numFmt w:val="bullet"/>
+      <w:lvlText w:val="o"/>
+      <w:lvlJc w:val="left"/>
+      <w:pPr>
+        <w:ind w:left="5760" w:hanging="360"/>
+      </w:pPr>
+      <w:rPr>
+        <w:rFonts w:ascii="Courier New" w:hAnsi="Courier New" w:cs="Courier New" w:hint="default"/>
+      </w:rPr>
+    </w:lvl>
+    <w:lvl w:ilvl="8" w:tplc="08160005" w:tentative="1">
+      <w:start w:val="1"/>
+      <w:numFmt w:val="bullet"/>
+      <w:lvlText w:val=""/>
+      <w:lvlJc w:val="left"/>
+      <w:pPr>
+        <w:ind w:left="6480" w:hanging="360"/>
+      </w:pPr>
+      <w:rPr>
+        <w:rFonts w:ascii="Wingdings" w:hAnsi="Wingdings" w:hint="default"/>
+      </w:rPr>
+    </w:lvl>
+  </w:abstractNum>
+  <w:abstractNum w:abstractNumId="18" w15:restartNumberingAfterBreak="0">
     <w:nsid w:val="71BC0D7E"/>
     <w:multiLevelType w:val="hybridMultilevel"/>
     <w:tmpl w:val="91EA2744"/>
@@ -3091,7 +4144,7 @@
       </w:rPr>
     </w:lvl>
   </w:abstractNum>
-  <w:abstractNum w:abstractNumId="11" w15:restartNumberingAfterBreak="0">
+  <w:abstractNum w:abstractNumId="19" w15:restartNumberingAfterBreak="0">
     <w:nsid w:val="7C4B1705"/>
     <w:multiLevelType w:val="hybridMultilevel"/>
     <w:tmpl w:val="A9F0CEE2"/>
@@ -3205,40 +4258,64 @@
     </w:lvl>
   </w:abstractNum>
   <w:num w:numId="1" w16cid:durableId="1071542277">
-    <w:abstractNumId w:val="3"/>
+    <w:abstractNumId w:val="5"/>
   </w:num>
   <w:num w:numId="2" w16cid:durableId="161360485">
-    <w:abstractNumId w:val="9"/>
+    <w:abstractNumId w:val="14"/>
   </w:num>
   <w:num w:numId="3" w16cid:durableId="445857033">
-    <w:abstractNumId w:val="2"/>
+    <w:abstractNumId w:val="4"/>
   </w:num>
   <w:num w:numId="4" w16cid:durableId="1155340348">
-    <w:abstractNumId w:val="11"/>
+    <w:abstractNumId w:val="19"/>
   </w:num>
   <w:num w:numId="5" w16cid:durableId="1035227262">
-    <w:abstractNumId w:val="4"/>
+    <w:abstractNumId w:val="6"/>
   </w:num>
   <w:num w:numId="6" w16cid:durableId="858423194">
     <w:abstractNumId w:val="1"/>
   </w:num>
   <w:num w:numId="7" w16cid:durableId="1243681949">
-    <w:abstractNumId w:val="10"/>
+    <w:abstractNumId w:val="18"/>
   </w:num>
   <w:num w:numId="8" w16cid:durableId="415903391">
-    <w:abstractNumId w:val="5"/>
+    <w:abstractNumId w:val="7"/>
   </w:num>
   <w:num w:numId="9" w16cid:durableId="1135172892">
+    <w:abstractNumId w:val="11"/>
+  </w:num>
+  <w:num w:numId="10" w16cid:durableId="698433292">
     <w:abstractNumId w:val="8"/>
   </w:num>
-  <w:num w:numId="10" w16cid:durableId="698433292">
-    <w:abstractNumId w:val="6"/>
-  </w:num>
   <w:num w:numId="11" w16cid:durableId="796026691">
-    <w:abstractNumId w:val="7"/>
+    <w:abstractNumId w:val="10"/>
   </w:num>
   <w:num w:numId="12" w16cid:durableId="2101292285">
     <w:abstractNumId w:val="0"/>
+  </w:num>
+  <w:num w:numId="13" w16cid:durableId="484054974">
+    <w:abstractNumId w:val="13"/>
+  </w:num>
+  <w:num w:numId="14" w16cid:durableId="2143377442">
+    <w:abstractNumId w:val="16"/>
+  </w:num>
+  <w:num w:numId="15" w16cid:durableId="1372070748">
+    <w:abstractNumId w:val="3"/>
+  </w:num>
+  <w:num w:numId="16" w16cid:durableId="1044405745">
+    <w:abstractNumId w:val="2"/>
+  </w:num>
+  <w:num w:numId="17" w16cid:durableId="592205695">
+    <w:abstractNumId w:val="17"/>
+  </w:num>
+  <w:num w:numId="18" w16cid:durableId="1764647317">
+    <w:abstractNumId w:val="9"/>
+  </w:num>
+  <w:num w:numId="19" w16cid:durableId="1042680130">
+    <w:abstractNumId w:val="12"/>
+  </w:num>
+  <w:num w:numId="20" w16cid:durableId="1107165476">
+    <w:abstractNumId w:val="15"/>
   </w:num>
 </w:numbering>
 </file>

</xml_diff>